<commit_message>
Analisis y graficos de estadisticas, falta regulares
</commit_message>
<xml_diff>
--- a/Documentacion/AnalisisDeGrafos.docx
+++ b/Documentacion/AnalisisDeGrafos.docx
@@ -1,6 +1,6 @@
 
 <file path=word/document.xml><?xml version="1.0" encoding="utf-8"?>
-<w:document xmlns:wpc="http://schemas.microsoft.com/office/word/2010/wordprocessingCanvas" xmlns:cx="http://schemas.microsoft.com/office/drawing/2014/chartex" xmlns:cx1="http://schemas.microsoft.com/office/drawing/2015/9/8/chartex" xmlns:cx2="http://schemas.microsoft.com/office/drawing/2015/10/21/chartex" xmlns:cx3="http://schemas.microsoft.com/office/drawing/2016/5/9/chartex" xmlns:cx4="http://schemas.microsoft.com/office/drawing/2016/5/10/chartex" xmlns:cx5="http://schemas.microsoft.com/office/drawing/2016/5/11/chartex" xmlns:cx6="http://schemas.microsoft.com/office/drawing/2016/5/12/chartex" xmlns:cx7="http://schemas.microsoft.com/office/drawing/2016/5/13/chartex" xmlns:cx8="http://schemas.microsoft.com/office/drawing/2016/5/14/chartex" xmlns:mc="http://schemas.openxmlformats.org/markup-compatibility/2006" xmlns:aink="http://schemas.microsoft.com/office/drawing/2016/ink" xmlns:am3d="http://schemas.microsoft.com/office/drawing/2017/model3d" xmlns:o="urn:schemas-microsoft-com:office:office" xmlns:r="http://schemas.openxmlformats.org/officeDocument/2006/relationships" xmlns:m="http://schemas.openxmlformats.org/officeDocument/2006/math" xmlns:v="urn:schemas-microsoft-com:vml" xmlns:wp14="http://schemas.microsoft.com/office/word/2010/wordprocessingDrawing" xmlns:wp="http://schemas.openxmlformats.org/drawingml/2006/wordprocessingDrawing" xmlns:w10="urn:schemas-microsoft-com:office:word" xmlns:w="http://schemas.openxmlformats.org/wordprocessingml/2006/main" xmlns:w14="http://schemas.microsoft.com/office/word/2010/wordml" xmlns:w15="http://schemas.microsoft.com/office/word/2012/wordml" xmlns:w16cid="http://schemas.microsoft.com/office/word/2016/wordml/cid" xmlns:w16se="http://schemas.microsoft.com/office/word/2015/wordml/symex" xmlns:wpg="http://schemas.microsoft.com/office/word/2010/wordprocessingGroup" xmlns:wpi="http://schemas.microsoft.com/office/word/2010/wordprocessingInk" xmlns:wne="http://schemas.microsoft.com/office/word/2006/wordml" xmlns:wps="http://schemas.microsoft.com/office/word/2010/wordprocessingShape" mc:Ignorable="w14 w15 w16se w16cid wp14">
+<w:document xmlns:wpc="http://schemas.microsoft.com/office/word/2010/wordprocessingCanvas" xmlns:cx="http://schemas.microsoft.com/office/drawing/2014/chartex" xmlns:mc="http://schemas.openxmlformats.org/markup-compatibility/2006" xmlns:o="urn:schemas-microsoft-com:office:office" xmlns:r="http://schemas.openxmlformats.org/officeDocument/2006/relationships" xmlns:m="http://schemas.openxmlformats.org/officeDocument/2006/math" xmlns:v="urn:schemas-microsoft-com:vml" xmlns:wp14="http://schemas.microsoft.com/office/word/2010/wordprocessingDrawing" xmlns:wp="http://schemas.openxmlformats.org/drawingml/2006/wordprocessingDrawing" xmlns:w10="urn:schemas-microsoft-com:office:word" xmlns:w="http://schemas.openxmlformats.org/wordprocessingml/2006/main" xmlns:w14="http://schemas.microsoft.com/office/word/2010/wordml" xmlns:w15="http://schemas.microsoft.com/office/word/2012/wordml" xmlns:w16se="http://schemas.microsoft.com/office/word/2015/wordml/symex" xmlns:wpg="http://schemas.microsoft.com/office/word/2010/wordprocessingGroup" xmlns:wpi="http://schemas.microsoft.com/office/word/2010/wordprocessingInk" xmlns:wne="http://schemas.microsoft.com/office/word/2006/wordml" xmlns:wps="http://schemas.microsoft.com/office/word/2010/wordprocessingShape" mc:Ignorable="w14 w15 w16se wp14">
   <w:body>
     <w:p>
       <w:pPr>
@@ -24,8 +24,6 @@
         </w:rPr>
         <w:t>Algoritmos de Coloreo</w:t>
       </w:r>
-      <w:bookmarkStart w:id="0" w:name="_GoBack"/>
-      <w:bookmarkEnd w:id="0"/>
     </w:p>
     <w:p>
       <w:pPr>
@@ -147,20 +145,14 @@
           <w:lang w:val="es-AR" w:eastAsia="es-AR"/>
         </w:rPr>
         <w:drawing>
-          <wp:inline distT="0" distB="0" distL="0" distR="0" wp14:anchorId="19B203A0" wp14:editId="5D41DCE0">
-            <wp:extent cx="4572000" cy="2486025"/>
-            <wp:effectExtent l="0" t="0" r="0" b="9525"/>
-            <wp:docPr id="1" name="Gráfico 1">
-              <a:extLst xmlns:a="http://schemas.openxmlformats.org/drawingml/2006/main">
-                <a:ext uri="{FF2B5EF4-FFF2-40B4-BE49-F238E27FC236}">
-                  <a16:creationId xmlns:a16="http://schemas.microsoft.com/office/drawing/2014/main" id="{00000000-0008-0000-0000-000006000000}"/>
-                </a:ext>
-              </a:extLst>
-            </wp:docPr>
+          <wp:inline distT="0" distB="0" distL="0" distR="0" wp14:anchorId="068C202A" wp14:editId="4C3A6B66">
+            <wp:extent cx="4567859" cy="2743200"/>
+            <wp:effectExtent l="0" t="0" r="4445" b="0"/>
+            <wp:docPr id="1" name="Gráfico 1"/>
             <wp:cNvGraphicFramePr/>
             <a:graphic xmlns:a="http://schemas.openxmlformats.org/drawingml/2006/main">
               <a:graphicData uri="http://schemas.openxmlformats.org/drawingml/2006/chart">
-                <c:chart xmlns:c="http://schemas.openxmlformats.org/drawingml/2006/chart" xmlns:r="http://schemas.openxmlformats.org/officeDocument/2006/relationships" r:id="rId6"/>
+                <c:chart xmlns:c="http://schemas.openxmlformats.org/drawingml/2006/chart" xmlns:r="http://schemas.openxmlformats.org/officeDocument/2006/relationships" r:id="rId4"/>
               </a:graphicData>
             </a:graphic>
           </wp:inline>
@@ -178,7 +170,7 @@
     </w:p>
     <w:tbl>
       <w:tblPr>
-        <w:tblStyle w:val="ListTable2-Accent2"/>
+        <w:tblStyle w:val="Tabladelista2-nfasis2"/>
         <w:tblpPr w:leftFromText="141" w:rightFromText="141" w:vertAnchor="text" w:horzAnchor="margin" w:tblpXSpec="center" w:tblpY="67"/>
         <w:tblW w:w="7748" w:type="dxa"/>
         <w:tblBorders>
@@ -397,7 +389,7 @@
                 <w:color w:val="000000"/>
                 <w:lang w:eastAsia="es-ES"/>
               </w:rPr>
-              <w:t>62</w:t>
+              <w:t>63</w:t>
             </w:r>
           </w:p>
         </w:tc>
@@ -422,7 +414,7 @@
                 <w:rFonts w:ascii="Calibri" w:hAnsi="Calibri" w:cs="Calibri"/>
                 <w:color w:val="000000"/>
               </w:rPr>
-              <w:t>704</w:t>
+              <w:t>703</w:t>
             </w:r>
           </w:p>
         </w:tc>
@@ -472,8 +464,6 @@
               <w:cnfStyle w:val="000000100000" w:firstRow="0" w:lastRow="0" w:firstColumn="0" w:lastColumn="0" w:oddVBand="0" w:evenVBand="0" w:oddHBand="1" w:evenHBand="0" w:firstRowFirstColumn="0" w:firstRowLastColumn="0" w:lastRowFirstColumn="0" w:lastRowLastColumn="0"/>
               <w:rPr>
                 <w:rFonts w:ascii="Calibri" w:eastAsia="Times New Roman" w:hAnsi="Calibri" w:cs="Calibri"/>
-                <w:b/>
-                <w:bCs/>
                 <w:color w:val="000000"/>
                 <w:lang w:eastAsia="es-ES"/>
               </w:rPr>
@@ -481,12 +471,10 @@
             <w:r>
               <w:rPr>
                 <w:rFonts w:ascii="Calibri" w:eastAsia="Times New Roman" w:hAnsi="Calibri" w:cs="Calibri"/>
-                <w:b/>
-                <w:bCs/>
-                <w:color w:val="000000"/>
-                <w:lang w:eastAsia="es-ES"/>
-              </w:rPr>
-              <w:t>61</w:t>
+                <w:color w:val="000000"/>
+                <w:lang w:eastAsia="es-ES"/>
+              </w:rPr>
+              <w:t>60</w:t>
             </w:r>
           </w:p>
         </w:tc>
@@ -510,7 +498,7 @@
                 <w:rFonts w:ascii="Calibri" w:hAnsi="Calibri" w:cs="Calibri"/>
                 <w:color w:val="000000"/>
               </w:rPr>
-              <w:t>994</w:t>
+              <w:t>995</w:t>
             </w:r>
           </w:p>
         </w:tc>
@@ -573,7 +561,7 @@
                 <w:color w:val="000000"/>
                 <w:lang w:eastAsia="es-ES"/>
               </w:rPr>
-              <w:t>65</w:t>
+              <w:t>68</w:t>
             </w:r>
           </w:p>
         </w:tc>
@@ -597,7 +585,7 @@
                 <w:rFonts w:ascii="Calibri" w:hAnsi="Calibri" w:cs="Calibri"/>
                 <w:color w:val="000000"/>
               </w:rPr>
-              <w:t>1063</w:t>
+              <w:t>1062</w:t>
             </w:r>
           </w:p>
         </w:tc>
@@ -611,6 +599,12 @@
           <w:b/>
         </w:rPr>
       </w:pPr>
+      <w:r>
+        <w:rPr>
+          <w:b/>
+        </w:rPr>
+        <w:t xml:space="preserve"> </w:t>
+      </w:r>
     </w:p>
     <w:p>
       <w:pPr>
@@ -627,10 +621,10 @@
         </w:rPr>
         <w:lastRenderedPageBreak/>
         <w:drawing>
-          <wp:inline distT="0" distB="0" distL="0" distR="0" wp14:anchorId="42C36FB7" wp14:editId="5EA1A05C">
-            <wp:extent cx="5400040" cy="3558540"/>
-            <wp:effectExtent l="0" t="0" r="10160" b="3810"/>
-            <wp:docPr id="5" name="Gráfico 5">
+          <wp:inline distT="0" distB="0" distL="0" distR="0" wp14:anchorId="0EAB883B" wp14:editId="15D44161">
+            <wp:extent cx="5400040" cy="3743960"/>
+            <wp:effectExtent l="0" t="0" r="10160" b="8890"/>
+            <wp:docPr id="2" name="Gráfico 2">
               <a:extLst xmlns:a="http://schemas.openxmlformats.org/drawingml/2006/main">
                 <a:ext uri="{FF2B5EF4-FFF2-40B4-BE49-F238E27FC236}">
                   <a16:creationId xmlns:a16="http://schemas.microsoft.com/office/drawing/2014/main" id="{E65A5B5C-A8C5-4D62-926C-FF71615AF178}"/>
@@ -640,7 +634,7 @@
             <wp:cNvGraphicFramePr/>
             <a:graphic xmlns:a="http://schemas.openxmlformats.org/drawingml/2006/main">
               <a:graphicData uri="http://schemas.openxmlformats.org/drawingml/2006/chart">
-                <c:chart xmlns:c="http://schemas.openxmlformats.org/drawingml/2006/chart" xmlns:r="http://schemas.openxmlformats.org/officeDocument/2006/relationships" r:id="rId7"/>
+                <c:chart xmlns:c="http://schemas.openxmlformats.org/drawingml/2006/chart" xmlns:r="http://schemas.openxmlformats.org/officeDocument/2006/relationships" r:id="rId5"/>
               </a:graphicData>
             </a:graphic>
           </wp:inline>
@@ -658,7 +652,7 @@
     </w:p>
     <w:tbl>
       <w:tblPr>
-        <w:tblStyle w:val="ListTable2-Accent2"/>
+        <w:tblStyle w:val="Tabladelista2-nfasis2"/>
         <w:tblW w:w="8080" w:type="dxa"/>
         <w:tblBorders>
           <w:top w:val="single" w:sz="4" w:space="0" w:color="auto"/>
@@ -1060,7 +1054,7 @@
                 <w:color w:val="000000"/>
                 <w:lang w:eastAsia="es-ES"/>
               </w:rPr>
-              <w:t>102</w:t>
+              <w:t>101</w:t>
             </w:r>
           </w:p>
         </w:tc>
@@ -1127,11 +1121,12 @@
           <w:noProof/>
           <w:lang w:val="es-AR" w:eastAsia="es-AR"/>
         </w:rPr>
+        <w:lastRenderedPageBreak/>
         <w:drawing>
-          <wp:inline distT="0" distB="0" distL="0" distR="0" wp14:anchorId="7991E44D" wp14:editId="6CF059FA">
-            <wp:extent cx="4905375" cy="3429000"/>
-            <wp:effectExtent l="0" t="0" r="9525" b="0"/>
-            <wp:docPr id="8" name="Gráfico 8">
+          <wp:inline distT="0" distB="0" distL="0" distR="0" wp14:anchorId="4A692EA0" wp14:editId="20DA4AC1">
+            <wp:extent cx="5400040" cy="3815715"/>
+            <wp:effectExtent l="0" t="0" r="10160" b="13335"/>
+            <wp:docPr id="3" name="Gráfico 3">
               <a:extLst xmlns:a="http://schemas.openxmlformats.org/drawingml/2006/main">
                 <a:ext uri="{FF2B5EF4-FFF2-40B4-BE49-F238E27FC236}">
                   <a16:creationId xmlns:a16="http://schemas.microsoft.com/office/drawing/2014/main" id="{00000000-0008-0000-0000-000008000000}"/>
@@ -1141,7 +1136,7 @@
             <wp:cNvGraphicFramePr/>
             <a:graphic xmlns:a="http://schemas.openxmlformats.org/drawingml/2006/main">
               <a:graphicData uri="http://schemas.openxmlformats.org/drawingml/2006/chart">
-                <c:chart xmlns:c="http://schemas.openxmlformats.org/drawingml/2006/chart" xmlns:r="http://schemas.openxmlformats.org/officeDocument/2006/relationships" r:id="rId8"/>
+                <c:chart xmlns:c="http://schemas.openxmlformats.org/drawingml/2006/chart" xmlns:r="http://schemas.openxmlformats.org/officeDocument/2006/relationships" r:id="rId6"/>
               </a:graphicData>
             </a:graphic>
           </wp:inline>
@@ -1158,7 +1153,7 @@
     </w:p>
     <w:tbl>
       <w:tblPr>
-        <w:tblStyle w:val="ListTable2-Accent2"/>
+        <w:tblStyle w:val="Tabladelista2-nfasis2"/>
         <w:tblW w:w="7933" w:type="dxa"/>
         <w:tblBorders>
           <w:top w:val="single" w:sz="4" w:space="0" w:color="auto"/>
@@ -1202,7 +1197,6 @@
                 <w:color w:val="000000"/>
                 <w:lang w:eastAsia="es-ES"/>
               </w:rPr>
-              <w:lastRenderedPageBreak/>
               <w:t>Algoritmo</w:t>
             </w:r>
           </w:p>
@@ -1375,7 +1369,17 @@
                 <w:color w:val="000000"/>
                 <w:lang w:eastAsia="es-ES"/>
               </w:rPr>
-              <w:t>193</w:t>
+              <w:t>19</w:t>
+            </w:r>
+            <w:r>
+              <w:rPr>
+                <w:rFonts w:ascii="Calibri" w:eastAsia="Times New Roman" w:hAnsi="Calibri" w:cs="Calibri"/>
+                <w:b/>
+                <w:bCs/>
+                <w:color w:val="000000"/>
+                <w:lang w:eastAsia="es-ES"/>
+              </w:rPr>
+              <w:t>7</w:t>
             </w:r>
           </w:p>
         </w:tc>
@@ -1485,7 +1489,17 @@
                 <w:color w:val="000000"/>
                 <w:lang w:eastAsia="es-ES"/>
               </w:rPr>
-              <w:t>91</w:t>
+              <w:t>9</w:t>
+            </w:r>
+            <w:r>
+              <w:rPr>
+                <w:rFonts w:ascii="Calibri" w:eastAsia="Times New Roman" w:hAnsi="Calibri" w:cs="Calibri"/>
+                <w:b/>
+                <w:bCs/>
+                <w:color w:val="000000"/>
+                <w:lang w:eastAsia="es-ES"/>
+              </w:rPr>
+              <w:t>2</w:t>
             </w:r>
           </w:p>
         </w:tc>
@@ -1584,8 +1598,10 @@
                 <w:color w:val="000000"/>
                 <w:lang w:eastAsia="es-ES"/>
               </w:rPr>
-              <w:t>7</w:t>
+              <w:t>4</w:t>
             </w:r>
+            <w:bookmarkStart w:id="0" w:name="_GoBack"/>
+            <w:bookmarkEnd w:id="0"/>
           </w:p>
         </w:tc>
         <w:tc>
@@ -1724,8 +1740,9 @@
           <w:noProof/>
           <w:lang w:val="es-AR" w:eastAsia="es-AR"/>
         </w:rPr>
+        <w:lastRenderedPageBreak/>
         <w:drawing>
-          <wp:inline distT="0" distB="0" distL="0" distR="0" wp14:anchorId="5BB8BD56" wp14:editId="59446D46">
+          <wp:inline distT="0" distB="0" distL="0" distR="0" wp14:anchorId="5DDDEE48" wp14:editId="260B199F">
             <wp:extent cx="5334000" cy="2752725"/>
             <wp:effectExtent l="0" t="0" r="0" b="0"/>
             <wp:docPr id="6" name="Chart 6">
@@ -1738,7 +1755,7 @@
             <wp:cNvGraphicFramePr/>
             <a:graphic xmlns:a="http://schemas.openxmlformats.org/drawingml/2006/main">
               <a:graphicData uri="http://schemas.openxmlformats.org/drawingml/2006/chart">
-                <c:chart xmlns:c="http://schemas.openxmlformats.org/drawingml/2006/chart" xmlns:r="http://schemas.openxmlformats.org/officeDocument/2006/relationships" r:id="rId9"/>
+                <c:chart xmlns:c="http://schemas.openxmlformats.org/drawingml/2006/chart" xmlns:r="http://schemas.openxmlformats.org/officeDocument/2006/relationships" r:id="rId7"/>
               </a:graphicData>
             </a:graphic>
           </wp:inline>
@@ -2080,9 +2097,8 @@
           <w:noProof/>
           <w:lang w:val="es-AR" w:eastAsia="es-AR"/>
         </w:rPr>
-        <w:lastRenderedPageBreak/>
         <w:drawing>
-          <wp:inline distT="0" distB="0" distL="0" distR="0" wp14:anchorId="3120F8E3" wp14:editId="58F8E9DD">
+          <wp:inline distT="0" distB="0" distL="0" distR="0" wp14:anchorId="12E2BDF5" wp14:editId="1F9E27A3">
             <wp:extent cx="5200650" cy="2743200"/>
             <wp:effectExtent l="0" t="0" r="0" b="0"/>
             <wp:docPr id="7" name="Chart 7">
@@ -2095,7 +2111,7 @@
             <wp:cNvGraphicFramePr/>
             <a:graphic xmlns:a="http://schemas.openxmlformats.org/drawingml/2006/main">
               <a:graphicData uri="http://schemas.openxmlformats.org/drawingml/2006/chart">
-                <c:chart xmlns:c="http://schemas.openxmlformats.org/drawingml/2006/chart" xmlns:r="http://schemas.openxmlformats.org/officeDocument/2006/relationships" r:id="rId10"/>
+                <c:chart xmlns:c="http://schemas.openxmlformats.org/drawingml/2006/chart" xmlns:r="http://schemas.openxmlformats.org/officeDocument/2006/relationships" r:id="rId8"/>
               </a:graphicData>
             </a:graphic>
           </wp:inline>
@@ -2443,7 +2459,6 @@
     </w:p>
     <w:p/>
     <w:sectPr>
-      <w:headerReference w:type="default" r:id="rId11"/>
       <w:pgSz w:w="11906" w:h="16838"/>
       <w:pgMar w:top="1417" w:right="1701" w:bottom="1417" w:left="1701" w:header="708" w:footer="708" w:gutter="0"/>
       <w:cols w:space="708"/>
@@ -2453,175 +2468,8 @@
 </w:document>
 </file>
 
-<file path=word/endnotes.xml><?xml version="1.0" encoding="utf-8"?>
-<w:endnotes xmlns:wpc="http://schemas.microsoft.com/office/word/2010/wordprocessingCanvas" xmlns:cx="http://schemas.microsoft.com/office/drawing/2014/chartex" xmlns:cx1="http://schemas.microsoft.com/office/drawing/2015/9/8/chartex" xmlns:cx2="http://schemas.microsoft.com/office/drawing/2015/10/21/chartex" xmlns:cx3="http://schemas.microsoft.com/office/drawing/2016/5/9/chartex" xmlns:cx4="http://schemas.microsoft.com/office/drawing/2016/5/10/chartex" xmlns:cx5="http://schemas.microsoft.com/office/drawing/2016/5/11/chartex" xmlns:cx6="http://schemas.microsoft.com/office/drawing/2016/5/12/chartex" xmlns:cx7="http://schemas.microsoft.com/office/drawing/2016/5/13/chartex" xmlns:cx8="http://schemas.microsoft.com/office/drawing/2016/5/14/chartex" xmlns:mc="http://schemas.openxmlformats.org/markup-compatibility/2006" xmlns:aink="http://schemas.microsoft.com/office/drawing/2016/ink" xmlns:am3d="http://schemas.microsoft.com/office/drawing/2017/model3d" xmlns:o="urn:schemas-microsoft-com:office:office" xmlns:r="http://schemas.openxmlformats.org/officeDocument/2006/relationships" xmlns:m="http://schemas.openxmlformats.org/officeDocument/2006/math" xmlns:v="urn:schemas-microsoft-com:vml" xmlns:wp14="http://schemas.microsoft.com/office/word/2010/wordprocessingDrawing" xmlns:wp="http://schemas.openxmlformats.org/drawingml/2006/wordprocessingDrawing" xmlns:w10="urn:schemas-microsoft-com:office:word" xmlns:w="http://schemas.openxmlformats.org/wordprocessingml/2006/main" xmlns:w14="http://schemas.microsoft.com/office/word/2010/wordml" xmlns:w15="http://schemas.microsoft.com/office/word/2012/wordml" xmlns:w16cid="http://schemas.microsoft.com/office/word/2016/wordml/cid" xmlns:w16se="http://schemas.microsoft.com/office/word/2015/wordml/symex" xmlns:wpg="http://schemas.microsoft.com/office/word/2010/wordprocessingGroup" xmlns:wpi="http://schemas.microsoft.com/office/word/2010/wordprocessingInk" xmlns:wne="http://schemas.microsoft.com/office/word/2006/wordml" xmlns:wps="http://schemas.microsoft.com/office/word/2010/wordprocessingShape" mc:Ignorable="w14 w15 w16se w16cid wp14">
-  <w:endnote w:type="separator" w:id="-1">
-    <w:p>
-      <w:pPr>
-        <w:spacing w:after="0" w:line="240" w:lineRule="auto"/>
-      </w:pPr>
-      <w:r>
-        <w:separator/>
-      </w:r>
-    </w:p>
-  </w:endnote>
-  <w:endnote w:type="continuationSeparator" w:id="0">
-    <w:p>
-      <w:pPr>
-        <w:spacing w:after="0" w:line="240" w:lineRule="auto"/>
-      </w:pPr>
-      <w:r>
-        <w:continuationSeparator/>
-      </w:r>
-    </w:p>
-  </w:endnote>
-</w:endnotes>
-</file>
-
-<file path=word/footnotes.xml><?xml version="1.0" encoding="utf-8"?>
-<w:footnotes xmlns:wpc="http://schemas.microsoft.com/office/word/2010/wordprocessingCanvas" xmlns:cx="http://schemas.microsoft.com/office/drawing/2014/chartex" xmlns:cx1="http://schemas.microsoft.com/office/drawing/2015/9/8/chartex" xmlns:cx2="http://schemas.microsoft.com/office/drawing/2015/10/21/chartex" xmlns:cx3="http://schemas.microsoft.com/office/drawing/2016/5/9/chartex" xmlns:cx4="http://schemas.microsoft.com/office/drawing/2016/5/10/chartex" xmlns:cx5="http://schemas.microsoft.com/office/drawing/2016/5/11/chartex" xmlns:cx6="http://schemas.microsoft.com/office/drawing/2016/5/12/chartex" xmlns:cx7="http://schemas.microsoft.com/office/drawing/2016/5/13/chartex" xmlns:cx8="http://schemas.microsoft.com/office/drawing/2016/5/14/chartex" xmlns:mc="http://schemas.openxmlformats.org/markup-compatibility/2006" xmlns:aink="http://schemas.microsoft.com/office/drawing/2016/ink" xmlns:am3d="http://schemas.microsoft.com/office/drawing/2017/model3d" xmlns:o="urn:schemas-microsoft-com:office:office" xmlns:r="http://schemas.openxmlformats.org/officeDocument/2006/relationships" xmlns:m="http://schemas.openxmlformats.org/officeDocument/2006/math" xmlns:v="urn:schemas-microsoft-com:vml" xmlns:wp14="http://schemas.microsoft.com/office/word/2010/wordprocessingDrawing" xmlns:wp="http://schemas.openxmlformats.org/drawingml/2006/wordprocessingDrawing" xmlns:w10="urn:schemas-microsoft-com:office:word" xmlns:w="http://schemas.openxmlformats.org/wordprocessingml/2006/main" xmlns:w14="http://schemas.microsoft.com/office/word/2010/wordml" xmlns:w15="http://schemas.microsoft.com/office/word/2012/wordml" xmlns:w16cid="http://schemas.microsoft.com/office/word/2016/wordml/cid" xmlns:w16se="http://schemas.microsoft.com/office/word/2015/wordml/symex" xmlns:wpg="http://schemas.microsoft.com/office/word/2010/wordprocessingGroup" xmlns:wpi="http://schemas.microsoft.com/office/word/2010/wordprocessingInk" xmlns:wne="http://schemas.microsoft.com/office/word/2006/wordml" xmlns:wps="http://schemas.microsoft.com/office/word/2010/wordprocessingShape" mc:Ignorable="w14 w15 w16se w16cid wp14">
-  <w:footnote w:type="separator" w:id="-1">
-    <w:p>
-      <w:pPr>
-        <w:spacing w:after="0" w:line="240" w:lineRule="auto"/>
-      </w:pPr>
-      <w:r>
-        <w:separator/>
-      </w:r>
-    </w:p>
-  </w:footnote>
-  <w:footnote w:type="continuationSeparator" w:id="0">
-    <w:p>
-      <w:pPr>
-        <w:spacing w:after="0" w:line="240" w:lineRule="auto"/>
-      </w:pPr>
-      <w:r>
-        <w:continuationSeparator/>
-      </w:r>
-    </w:p>
-  </w:footnote>
-</w:footnotes>
-</file>
-
-<file path=word/header1.xml><?xml version="1.0" encoding="utf-8"?>
-<w:hdr xmlns:wpc="http://schemas.microsoft.com/office/word/2010/wordprocessingCanvas" xmlns:cx="http://schemas.microsoft.com/office/drawing/2014/chartex" xmlns:cx1="http://schemas.microsoft.com/office/drawing/2015/9/8/chartex" xmlns:cx2="http://schemas.microsoft.com/office/drawing/2015/10/21/chartex" xmlns:cx3="http://schemas.microsoft.com/office/drawing/2016/5/9/chartex" xmlns:cx4="http://schemas.microsoft.com/office/drawing/2016/5/10/chartex" xmlns:cx5="http://schemas.microsoft.com/office/drawing/2016/5/11/chartex" xmlns:cx6="http://schemas.microsoft.com/office/drawing/2016/5/12/chartex" xmlns:cx7="http://schemas.microsoft.com/office/drawing/2016/5/13/chartex" xmlns:cx8="http://schemas.microsoft.com/office/drawing/2016/5/14/chartex" xmlns:mc="http://schemas.openxmlformats.org/markup-compatibility/2006" xmlns:aink="http://schemas.microsoft.com/office/drawing/2016/ink" xmlns:am3d="http://schemas.microsoft.com/office/drawing/2017/model3d" xmlns:o="urn:schemas-microsoft-com:office:office" xmlns:r="http://schemas.openxmlformats.org/officeDocument/2006/relationships" xmlns:m="http://schemas.openxmlformats.org/officeDocument/2006/math" xmlns:v="urn:schemas-microsoft-com:vml" xmlns:wp14="http://schemas.microsoft.com/office/word/2010/wordprocessingDrawing" xmlns:wp="http://schemas.openxmlformats.org/drawingml/2006/wordprocessingDrawing" xmlns:w10="urn:schemas-microsoft-com:office:word" xmlns:w="http://schemas.openxmlformats.org/wordprocessingml/2006/main" xmlns:w14="http://schemas.microsoft.com/office/word/2010/wordml" xmlns:w15="http://schemas.microsoft.com/office/word/2012/wordml" xmlns:w16cid="http://schemas.microsoft.com/office/word/2016/wordml/cid" xmlns:w16se="http://schemas.microsoft.com/office/word/2015/wordml/symex" xmlns:wpg="http://schemas.microsoft.com/office/word/2010/wordprocessingGroup" xmlns:wpi="http://schemas.microsoft.com/office/word/2010/wordprocessingInk" xmlns:wne="http://schemas.microsoft.com/office/word/2006/wordml" xmlns:wps="http://schemas.microsoft.com/office/word/2010/wordprocessingShape" mc:Ignorable="w14 w15 w16se w16cid wp14">
-  <w:p>
-    <w:pPr>
-      <w:pStyle w:val="Header"/>
-      <w:rPr>
-        <w:lang w:val="es-AR"/>
-      </w:rPr>
-    </w:pPr>
-    <w:r>
-      <w:rPr>
-        <w:lang w:val="es-AR"/>
-      </w:rPr>
-      <w:t>Programac</w:t>
-    </w:r>
-    <w:r>
-      <w:rPr>
-        <w:lang w:val="es-AR"/>
-      </w:rPr>
-      <w:t>i</w:t>
-    </w:r>
-    <w:r>
-      <w:rPr>
-        <w:lang w:val="es-AR"/>
-      </w:rPr>
-      <w:t>ón</w:t>
-    </w:r>
-    <w:r>
-      <w:rPr>
-        <w:lang w:val="es-AR"/>
-      </w:rPr>
-      <w:t xml:space="preserve"> Avanzada – 2C 2019</w:t>
-    </w:r>
-    <w:r>
-      <w:rPr>
-        <w:lang w:val="es-AR"/>
-      </w:rPr>
-      <w:tab/>
-    </w:r>
-    <w:r>
-      <w:rPr>
-        <w:lang w:val="es-AR"/>
-      </w:rPr>
-      <w:tab/>
-    </w:r>
-    <w:r>
-      <w:rPr>
-        <w:lang w:val="es-AR"/>
-      </w:rPr>
-      <w:t xml:space="preserve">Arzola, Lucas – Krasuk, </w:t>
-    </w:r>
-    <w:proofErr w:type="spellStart"/>
-    <w:r>
-      <w:rPr>
-        <w:lang w:val="es-AR"/>
-      </w:rPr>
-      <w:t>Joaquin</w:t>
-    </w:r>
-    <w:proofErr w:type="spellEnd"/>
-    <w:r>
-      <w:rPr>
-        <w:lang w:val="es-AR"/>
-      </w:rPr>
-      <w:t xml:space="preserve"> </w:t>
-    </w:r>
-  </w:p>
-  <w:p>
-    <w:pPr>
-      <w:pStyle w:val="Header"/>
-      <w:rPr>
-        <w:lang w:val="es-AR"/>
-      </w:rPr>
-    </w:pPr>
-    <w:r>
-      <w:rPr>
-        <w:lang w:val="es-AR"/>
-      </w:rPr>
-      <w:tab/>
-    </w:r>
-    <w:r>
-      <w:rPr>
-        <w:lang w:val="es-AR"/>
-      </w:rPr>
-      <w:tab/>
-    </w:r>
-    <w:proofErr w:type="spellStart"/>
-    <w:r>
-      <w:rPr>
-        <w:lang w:val="es-AR"/>
-      </w:rPr>
-      <w:t>Stanko</w:t>
-    </w:r>
-    <w:proofErr w:type="spellEnd"/>
-    <w:r>
-      <w:rPr>
-        <w:lang w:val="es-AR"/>
-      </w:rPr>
-      <w:t xml:space="preserve">, Diego – </w:t>
-    </w:r>
-    <w:proofErr w:type="spellStart"/>
-    <w:r>
-      <w:rPr>
-        <w:lang w:val="es-AR"/>
-      </w:rPr>
-      <w:t>Tourn</w:t>
-    </w:r>
-    <w:proofErr w:type="spellEnd"/>
-    <w:r>
-      <w:rPr>
-        <w:lang w:val="es-AR"/>
-      </w:rPr>
-      <w:t>, Facundo</w:t>
-    </w:r>
-  </w:p>
-</w:hdr>
-</file>
-
 <file path=word/styles.xml><?xml version="1.0" encoding="utf-8"?>
-<w:styles xmlns:mc="http://schemas.openxmlformats.org/markup-compatibility/2006" xmlns:r="http://schemas.openxmlformats.org/officeDocument/2006/relationships" xmlns:w="http://schemas.openxmlformats.org/wordprocessingml/2006/main" xmlns:w14="http://schemas.microsoft.com/office/word/2010/wordml" xmlns:w15="http://schemas.microsoft.com/office/word/2012/wordml" xmlns:w16cid="http://schemas.microsoft.com/office/word/2016/wordml/cid" xmlns:w16se="http://schemas.microsoft.com/office/word/2015/wordml/symex" mc:Ignorable="w14 w15 w16se w16cid">
+<w:styles xmlns:mc="http://schemas.openxmlformats.org/markup-compatibility/2006" xmlns:r="http://schemas.openxmlformats.org/officeDocument/2006/relationships" xmlns:w="http://schemas.openxmlformats.org/wordprocessingml/2006/main" xmlns:w14="http://schemas.microsoft.com/office/word/2010/wordml" xmlns:w15="http://schemas.microsoft.com/office/word/2012/wordml" xmlns:w16se="http://schemas.microsoft.com/office/word/2015/wordml/symex" mc:Ignorable="w14 w15 w16se">
   <w:docDefaults>
     <w:rPrDefault>
       <w:rPr>
@@ -2637,7 +2485,7 @@
       </w:pPr>
     </w:pPrDefault>
   </w:docDefaults>
-  <w:latentStyles w:defLockedState="0" w:defUIPriority="99" w:defSemiHidden="0" w:defUnhideWhenUsed="0" w:defQFormat="0" w:count="376">
+  <w:latentStyles w:defLockedState="0" w:defUIPriority="99" w:defSemiHidden="0" w:defUnhideWhenUsed="0" w:defQFormat="0" w:count="371">
     <w:lsdException w:name="Normal" w:uiPriority="0" w:qFormat="1"/>
     <w:lsdException w:name="heading 1" w:uiPriority="9" w:qFormat="1"/>
     <w:lsdException w:name="heading 2" w:semiHidden="1" w:uiPriority="9" w:unhideWhenUsed="1" w:qFormat="1"/>
@@ -2743,6 +2591,7 @@
     <w:lsdException w:name="HTML Sample" w:semiHidden="1" w:unhideWhenUsed="1"/>
     <w:lsdException w:name="HTML Typewriter" w:semiHidden="1" w:unhideWhenUsed="1"/>
     <w:lsdException w:name="HTML Variable" w:semiHidden="1" w:unhideWhenUsed="1"/>
+    <w:lsdException w:name="Normal Table" w:semiHidden="1" w:unhideWhenUsed="1"/>
     <w:lsdException w:name="annotation subject" w:semiHidden="1" w:unhideWhenUsed="1"/>
     <w:lsdException w:name="No List" w:semiHidden="1" w:unhideWhenUsed="1"/>
     <w:lsdException w:name="Outline List 1" w:semiHidden="1" w:unhideWhenUsed="1"/>
@@ -2785,8 +2634,11 @@
     <w:lsdException w:name="Table Contemporary" w:semiHidden="1" w:unhideWhenUsed="1"/>
     <w:lsdException w:name="Table Elegant" w:semiHidden="1" w:unhideWhenUsed="1"/>
     <w:lsdException w:name="Table Professional" w:semiHidden="1" w:unhideWhenUsed="1"/>
+    <w:lsdException w:name="Table Subtle 1" w:semiHidden="1" w:unhideWhenUsed="1"/>
     <w:lsdException w:name="Table Subtle 2" w:semiHidden="1" w:unhideWhenUsed="1"/>
     <w:lsdException w:name="Table Web 1" w:semiHidden="1" w:unhideWhenUsed="1"/>
+    <w:lsdException w:name="Table Web 2" w:semiHidden="1" w:unhideWhenUsed="1"/>
+    <w:lsdException w:name="Table Web 3" w:semiHidden="1" w:unhideWhenUsed="1"/>
     <w:lsdException w:name="Balloon Text" w:semiHidden="1" w:unhideWhenUsed="1"/>
     <w:lsdException w:name="Table Grid" w:uiPriority="39"/>
     <w:lsdException w:name="Table Theme" w:semiHidden="1" w:unhideWhenUsed="1"/>
@@ -3005,11 +2857,6 @@
     <w:lsdException w:name="List Table 5 Dark Accent 6" w:uiPriority="50"/>
     <w:lsdException w:name="List Table 6 Colorful Accent 6" w:uiPriority="51"/>
     <w:lsdException w:name="List Table 7 Colorful Accent 6" w:uiPriority="52"/>
-    <w:lsdException w:name="Mention" w:semiHidden="1" w:unhideWhenUsed="1"/>
-    <w:lsdException w:name="Smart Hyperlink" w:semiHidden="1" w:unhideWhenUsed="1"/>
-    <w:lsdException w:name="Hashtag" w:semiHidden="1" w:unhideWhenUsed="1"/>
-    <w:lsdException w:name="Unresolved Mention" w:semiHidden="1" w:unhideWhenUsed="1"/>
-    <w:lsdException w:name="Smart Link" w:semiHidden="1" w:unhideWhenUsed="1"/>
   </w:latentStyles>
   <w:style w:type="paragraph" w:default="1" w:styleId="Normal">
     <w:name w:val="Normal"/>
@@ -3019,13 +2866,13 @@
       <w:lang w:val="es-ES"/>
     </w:rPr>
   </w:style>
-  <w:style w:type="character" w:default="1" w:styleId="DefaultParagraphFont">
+  <w:style w:type="character" w:default="1" w:styleId="Fuentedeprrafopredeter">
     <w:name w:val="Default Paragraph Font"/>
     <w:uiPriority w:val="1"/>
     <w:semiHidden/>
     <w:unhideWhenUsed/>
   </w:style>
-  <w:style w:type="table" w:default="1" w:styleId="TableNormal">
+  <w:style w:type="table" w:default="1" w:styleId="Tablanormal">
     <w:name w:val="Normal Table"/>
     <w:uiPriority w:val="99"/>
     <w:semiHidden/>
@@ -3040,15 +2887,15 @@
       </w:tblCellMar>
     </w:tblPr>
   </w:style>
-  <w:style w:type="numbering" w:default="1" w:styleId="NoList">
+  <w:style w:type="numbering" w:default="1" w:styleId="Sinlista">
     <w:name w:val="No List"/>
     <w:uiPriority w:val="99"/>
     <w:semiHidden/>
     <w:unhideWhenUsed/>
   </w:style>
-  <w:style w:type="table" w:styleId="PlainTable3">
+  <w:style w:type="table" w:styleId="Tablanormal3">
     <w:name w:val="Plain Table 3"/>
-    <w:basedOn w:val="TableNormal"/>
+    <w:basedOn w:val="Tablanormal"/>
     <w:uiPriority w:val="43"/>
     <w:rsid w:val="006A7ECA"/>
     <w:pPr>
@@ -3139,9 +2986,9 @@
       </w:tcPr>
     </w:tblStylePr>
   </w:style>
-  <w:style w:type="table" w:styleId="PlainTable4">
+  <w:style w:type="table" w:styleId="Tablanormal4">
     <w:name w:val="Plain Table 4"/>
-    <w:basedOn w:val="TableNormal"/>
+    <w:basedOn w:val="Tablanormal"/>
     <w:uiPriority w:val="44"/>
     <w:rsid w:val="006A7ECA"/>
     <w:pPr>
@@ -3188,9 +3035,9 @@
       </w:tcPr>
     </w:tblStylePr>
   </w:style>
-  <w:style w:type="table" w:styleId="GridTable5Dark-Accent5">
+  <w:style w:type="table" w:styleId="Tabladecuadrcula5oscura-nfasis5">
     <w:name w:val="Grid Table 5 Dark Accent 5"/>
-    <w:basedOn w:val="TableNormal"/>
+    <w:basedOn w:val="Tablanormal"/>
     <w:uiPriority w:val="50"/>
     <w:rsid w:val="006A7ECA"/>
     <w:pPr>
@@ -3294,9 +3141,9 @@
       </w:tcPr>
     </w:tblStylePr>
   </w:style>
-  <w:style w:type="table" w:styleId="GridTable5Dark-Accent6">
+  <w:style w:type="table" w:styleId="Tabladecuadrcula5oscura-nfasis6">
     <w:name w:val="Grid Table 5 Dark Accent 6"/>
-    <w:basedOn w:val="TableNormal"/>
+    <w:basedOn w:val="Tablanormal"/>
     <w:uiPriority w:val="50"/>
     <w:rsid w:val="006A7ECA"/>
     <w:pPr>
@@ -3400,9 +3247,9 @@
       </w:tcPr>
     </w:tblStylePr>
   </w:style>
-  <w:style w:type="table" w:styleId="GridTable7Colorful">
+  <w:style w:type="table" w:styleId="Tabladecuadrcula7concolores">
     <w:name w:val="Grid Table 7 Colorful"/>
-    <w:basedOn w:val="TableNormal"/>
+    <w:basedOn w:val="Tablanormal"/>
     <w:uiPriority w:val="52"/>
     <w:rsid w:val="006A7ECA"/>
     <w:pPr>
@@ -3539,9 +3386,9 @@
       </w:tcPr>
     </w:tblStylePr>
   </w:style>
-  <w:style w:type="table" w:styleId="ListTable5Dark-Accent5">
+  <w:style w:type="table" w:styleId="Tabladelista5oscura-nfasis5">
     <w:name w:val="List Table 5 Dark Accent 5"/>
-    <w:basedOn w:val="TableNormal"/>
+    <w:basedOn w:val="Tablanormal"/>
     <w:uiPriority w:val="50"/>
     <w:rsid w:val="006A7ECA"/>
     <w:pPr>
@@ -3673,9 +3520,9 @@
       </w:tcPr>
     </w:tblStylePr>
   </w:style>
-  <w:style w:type="table" w:styleId="ListTable2-Accent2">
+  <w:style w:type="table" w:styleId="Tabladelista2-nfasis2">
     <w:name w:val="List Table 2 Accent 2"/>
-    <w:basedOn w:val="TableNormal"/>
+    <w:basedOn w:val="Tablanormal"/>
     <w:uiPriority w:val="47"/>
     <w:rsid w:val="006A7ECA"/>
     <w:pPr>
@@ -3727,63 +3574,13 @@
       </w:tcPr>
     </w:tblStylePr>
   </w:style>
-  <w:style w:type="paragraph" w:styleId="Header">
-    <w:name w:val="header"/>
-    <w:basedOn w:val="Normal"/>
-    <w:link w:val="HeaderChar"/>
-    <w:uiPriority w:val="99"/>
-    <w:unhideWhenUsed/>
-    <w:rsid w:val="00B47A54"/>
-    <w:pPr>
-      <w:tabs>
-        <w:tab w:val="center" w:pos="4680"/>
-        <w:tab w:val="right" w:pos="9360"/>
-      </w:tabs>
-      <w:spacing w:after="0" w:line="240" w:lineRule="auto"/>
-    </w:pPr>
-  </w:style>
-  <w:style w:type="character" w:customStyle="1" w:styleId="HeaderChar">
-    <w:name w:val="Header Char"/>
-    <w:basedOn w:val="DefaultParagraphFont"/>
-    <w:link w:val="Header"/>
-    <w:uiPriority w:val="99"/>
-    <w:rsid w:val="00B47A54"/>
-    <w:rPr>
-      <w:lang w:val="es-ES"/>
-    </w:rPr>
-  </w:style>
-  <w:style w:type="paragraph" w:styleId="Footer">
-    <w:name w:val="footer"/>
-    <w:basedOn w:val="Normal"/>
-    <w:link w:val="FooterChar"/>
-    <w:uiPriority w:val="99"/>
-    <w:unhideWhenUsed/>
-    <w:rsid w:val="00B47A54"/>
-    <w:pPr>
-      <w:tabs>
-        <w:tab w:val="center" w:pos="4680"/>
-        <w:tab w:val="right" w:pos="9360"/>
-      </w:tabs>
-      <w:spacing w:after="0" w:line="240" w:lineRule="auto"/>
-    </w:pPr>
-  </w:style>
-  <w:style w:type="character" w:customStyle="1" w:styleId="FooterChar">
-    <w:name w:val="Footer Char"/>
-    <w:basedOn w:val="DefaultParagraphFont"/>
-    <w:link w:val="Footer"/>
-    <w:uiPriority w:val="99"/>
-    <w:rsid w:val="00B47A54"/>
-    <w:rPr>
-      <w:lang w:val="es-ES"/>
-    </w:rPr>
-  </w:style>
 </w:styles>
 </file>
 
 <file path=word/charts/chart1.xml><?xml version="1.0" encoding="utf-8"?>
 <c:chartSpace xmlns:c="http://schemas.openxmlformats.org/drawingml/2006/chart" xmlns:a="http://schemas.openxmlformats.org/drawingml/2006/main" xmlns:r="http://schemas.openxmlformats.org/officeDocument/2006/relationships" xmlns:c16r2="http://schemas.microsoft.com/office/drawing/2015/06/chart">
   <c:date1904 val="0"/>
-  <c:lang val="en-US"/>
+  <c:lang val="es-ES"/>
   <c:roundedCorners val="0"/>
   <mc:AlternateContent xmlns:mc="http://schemas.openxmlformats.org/markup-compatibility/2006">
     <mc:Choice xmlns:c14="http://schemas.microsoft.com/office/drawing/2007/8/2/chart" Requires="c14">
@@ -3845,7 +3642,7 @@
               <a:cs typeface="+mn-cs"/>
             </a:defRPr>
           </a:pPr>
-          <a:endParaRPr lang="en-US"/>
+          <a:endParaRPr lang="es-AR"/>
         </a:p>
       </c:txPr>
     </c:title>
@@ -3860,7 +3657,7 @@
           <c:order val="0"/>
           <c:tx>
             <c:strRef>
-              <c:f>'\Users\gyl\Downloads\[Graficos.xlsx]Graficos con porcentajes'!$B$2</c:f>
+              <c:f>'Numero de corridas minimo'!$B$2</c:f>
               <c:strCache>
                 <c:ptCount val="1"/>
                 <c:pt idx="0">
@@ -3889,95 +3686,113 @@
           </c:marker>
           <c:cat>
             <c:numRef>
-              <c:f>'\Users\gyl\Downloads\[Graficos.xlsx]Graficos con porcentajes'!$A$3:$A$15</c:f>
+              <c:f>'Numero de corridas minimo'!$A$3:$A$18</c:f>
               <c:numCache>
                 <c:formatCode>General</c:formatCode>
-                <c:ptCount val="13"/>
+                <c:ptCount val="16"/>
                 <c:pt idx="0">
+                  <c:v>60</c:v>
+                </c:pt>
+                <c:pt idx="1">
                   <c:v>61</c:v>
                 </c:pt>
-                <c:pt idx="1">
+                <c:pt idx="2">
                   <c:v>62</c:v>
                 </c:pt>
-                <c:pt idx="2">
+                <c:pt idx="3">
                   <c:v>63</c:v>
                 </c:pt>
-                <c:pt idx="3">
+                <c:pt idx="4">
                   <c:v>64</c:v>
                 </c:pt>
-                <c:pt idx="4">
+                <c:pt idx="5">
                   <c:v>65</c:v>
                 </c:pt>
-                <c:pt idx="5">
+                <c:pt idx="6">
                   <c:v>66</c:v>
                 </c:pt>
-                <c:pt idx="6">
+                <c:pt idx="7">
                   <c:v>67</c:v>
                 </c:pt>
-                <c:pt idx="7">
+                <c:pt idx="8">
                   <c:v>68</c:v>
                 </c:pt>
-                <c:pt idx="8">
+                <c:pt idx="9">
                   <c:v>69</c:v>
                 </c:pt>
-                <c:pt idx="9">
+                <c:pt idx="10">
                   <c:v>70</c:v>
                 </c:pt>
-                <c:pt idx="10">
+                <c:pt idx="11">
                   <c:v>71</c:v>
                 </c:pt>
-                <c:pt idx="11">
+                <c:pt idx="12">
                   <c:v>72</c:v>
                 </c:pt>
-                <c:pt idx="12">
+                <c:pt idx="13">
                   <c:v>73</c:v>
+                </c:pt>
+                <c:pt idx="14">
+                  <c:v>74</c:v>
+                </c:pt>
+                <c:pt idx="15">
+                  <c:v>75</c:v>
                 </c:pt>
               </c:numCache>
             </c:numRef>
           </c:cat>
           <c:val>
             <c:numRef>
-              <c:f>'\Users\gyl\Downloads\[Graficos.xlsx]Graficos con porcentajes'!$B$3:$B$15</c:f>
+              <c:f>'Numero de corridas minimo'!$B$3:$B$18</c:f>
               <c:numCache>
                 <c:formatCode>General</c:formatCode>
-                <c:ptCount val="13"/>
+                <c:ptCount val="16"/>
                 <c:pt idx="0">
                   <c:v>0</c:v>
                 </c:pt>
                 <c:pt idx="1">
-                  <c:v>1</c:v>
+                  <c:v>0</c:v>
                 </c:pt>
                 <c:pt idx="2">
-                  <c:v>12</c:v>
+                  <c:v>0</c:v>
                 </c:pt>
                 <c:pt idx="3">
-                  <c:v>154</c:v>
+                  <c:v>5</c:v>
                 </c:pt>
                 <c:pt idx="4">
-                  <c:v>965</c:v>
+                  <c:v>127</c:v>
                 </c:pt>
                 <c:pt idx="5">
-                  <c:v>2778</c:v>
+                  <c:v>943</c:v>
                 </c:pt>
                 <c:pt idx="6">
-                  <c:v>3522</c:v>
+                  <c:v>2876</c:v>
                 </c:pt>
                 <c:pt idx="7">
-                  <c:v>2024</c:v>
+                  <c:v>3528</c:v>
                 </c:pt>
                 <c:pt idx="8">
-                  <c:v>481</c:v>
+                  <c:v>1954</c:v>
                 </c:pt>
                 <c:pt idx="9">
-                  <c:v>57</c:v>
+                  <c:v>505</c:v>
                 </c:pt>
                 <c:pt idx="10">
-                  <c:v>6</c:v>
+                  <c:v>59</c:v>
                 </c:pt>
                 <c:pt idx="11">
+                  <c:v>3</c:v>
+                </c:pt>
+                <c:pt idx="12">
                   <c:v>0</c:v>
                 </c:pt>
-                <c:pt idx="12">
+                <c:pt idx="13">
+                  <c:v>0</c:v>
+                </c:pt>
+                <c:pt idx="14">
+                  <c:v>0</c:v>
+                </c:pt>
+                <c:pt idx="15">
                   <c:v>0</c:v>
                 </c:pt>
               </c:numCache>
@@ -3986,7 +3801,7 @@
           <c:smooth val="0"/>
           <c:extLst>
             <c:ext xmlns:c16="http://schemas.microsoft.com/office/drawing/2014/chart" uri="{C3380CC4-5D6E-409C-BE32-E72D297353CC}">
-              <c16:uniqueId val="{00000000-F13C-429F-A7BE-9FE78D27D2E7}"/>
+              <c16:uniqueId val="{00000000-DFDD-4342-84BE-0AD832BD079E}"/>
             </c:ext>
           </c:extLst>
         </c:ser>
@@ -3995,7 +3810,7 @@
           <c:order val="1"/>
           <c:tx>
             <c:strRef>
-              <c:f>'\Users\gyl\Downloads\[Graficos.xlsx]Graficos con porcentajes'!$C$2</c:f>
+              <c:f>'Numero de corridas minimo'!$C$2</c:f>
               <c:strCache>
                 <c:ptCount val="1"/>
                 <c:pt idx="0">
@@ -4024,84 +3839,93 @@
           </c:marker>
           <c:cat>
             <c:numRef>
-              <c:f>'\Users\gyl\Downloads\[Graficos.xlsx]Graficos con porcentajes'!$A$3:$A$15</c:f>
+              <c:f>'Numero de corridas minimo'!$A$3:$A$18</c:f>
               <c:numCache>
                 <c:formatCode>General</c:formatCode>
-                <c:ptCount val="13"/>
+                <c:ptCount val="16"/>
                 <c:pt idx="0">
+                  <c:v>60</c:v>
+                </c:pt>
+                <c:pt idx="1">
                   <c:v>61</c:v>
                 </c:pt>
-                <c:pt idx="1">
+                <c:pt idx="2">
                   <c:v>62</c:v>
                 </c:pt>
-                <c:pt idx="2">
+                <c:pt idx="3">
                   <c:v>63</c:v>
                 </c:pt>
-                <c:pt idx="3">
+                <c:pt idx="4">
                   <c:v>64</c:v>
                 </c:pt>
-                <c:pt idx="4">
+                <c:pt idx="5">
                   <c:v>65</c:v>
                 </c:pt>
-                <c:pt idx="5">
+                <c:pt idx="6">
                   <c:v>66</c:v>
                 </c:pt>
-                <c:pt idx="6">
+                <c:pt idx="7">
                   <c:v>67</c:v>
                 </c:pt>
-                <c:pt idx="7">
+                <c:pt idx="8">
                   <c:v>68</c:v>
                 </c:pt>
-                <c:pt idx="8">
+                <c:pt idx="9">
                   <c:v>69</c:v>
                 </c:pt>
-                <c:pt idx="9">
+                <c:pt idx="10">
                   <c:v>70</c:v>
                 </c:pt>
-                <c:pt idx="10">
+                <c:pt idx="11">
                   <c:v>71</c:v>
                 </c:pt>
-                <c:pt idx="11">
+                <c:pt idx="12">
                   <c:v>72</c:v>
                 </c:pt>
-                <c:pt idx="12">
+                <c:pt idx="13">
                   <c:v>73</c:v>
+                </c:pt>
+                <c:pt idx="14">
+                  <c:v>74</c:v>
+                </c:pt>
+                <c:pt idx="15">
+                  <c:v>75</c:v>
                 </c:pt>
               </c:numCache>
             </c:numRef>
           </c:cat>
           <c:val>
             <c:numRef>
-              <c:f>'\Users\gyl\Downloads\[Graficos.xlsx]Graficos con porcentajes'!$C$3:$C$15</c:f>
+              <c:f>'Numero de corridas minimo'!$C$3:$C$18</c:f>
               <c:numCache>
                 <c:formatCode>General</c:formatCode>
-                <c:ptCount val="13"/>
+                <c:ptCount val="16"/>
                 <c:pt idx="0">
-                  <c:v>63</c:v>
+                  <c:v>1</c:v>
                 </c:pt>
                 <c:pt idx="1">
-                  <c:v>775</c:v>
+                  <c:v>52</c:v>
                 </c:pt>
                 <c:pt idx="2">
-                  <c:v>2967</c:v>
+                  <c:v>647</c:v>
                 </c:pt>
                 <c:pt idx="3">
-                  <c:v>4003</c:v>
+                  <c:v>2804</c:v>
                 </c:pt>
                 <c:pt idx="4">
-                  <c:v>1860</c:v>
+                  <c:v>4102</c:v>
                 </c:pt>
                 <c:pt idx="5">
-                  <c:v>310</c:v>
+                  <c:v>2029</c:v>
                 </c:pt>
                 <c:pt idx="6">
-                  <c:v>22</c:v>
+                  <c:v>345</c:v>
                 </c:pt>
                 <c:pt idx="7">
-                  <c:v>0</c:v>
+                  <c:v>19</c:v>
                 </c:pt>
                 <c:pt idx="8">
-                  <c:v>0</c:v>
+                  <c:v>1</c:v>
                 </c:pt>
                 <c:pt idx="9">
                   <c:v>0</c:v>
@@ -4113,6 +3937,15 @@
                   <c:v>0</c:v>
                 </c:pt>
                 <c:pt idx="12">
+                  <c:v>0</c:v>
+                </c:pt>
+                <c:pt idx="13">
+                  <c:v>0</c:v>
+                </c:pt>
+                <c:pt idx="14">
+                  <c:v>0</c:v>
+                </c:pt>
+                <c:pt idx="15">
                   <c:v>0</c:v>
                 </c:pt>
               </c:numCache>
@@ -4121,7 +3954,7 @@
           <c:smooth val="0"/>
           <c:extLst>
             <c:ext xmlns:c16="http://schemas.microsoft.com/office/drawing/2014/chart" uri="{C3380CC4-5D6E-409C-BE32-E72D297353CC}">
-              <c16:uniqueId val="{00000001-F13C-429F-A7BE-9FE78D27D2E7}"/>
+              <c16:uniqueId val="{00000001-DFDD-4342-84BE-0AD832BD079E}"/>
             </c:ext>
           </c:extLst>
         </c:ser>
@@ -4130,7 +3963,7 @@
           <c:order val="2"/>
           <c:tx>
             <c:strRef>
-              <c:f>'\Users\gyl\Downloads\[Graficos.xlsx]Graficos con porcentajes'!$D$2</c:f>
+              <c:f>'Numero de corridas minimo'!$D$2</c:f>
               <c:strCache>
                 <c:ptCount val="1"/>
                 <c:pt idx="0">
@@ -4159,58 +3992,67 @@
           </c:marker>
           <c:cat>
             <c:numRef>
-              <c:f>'\Users\gyl\Downloads\[Graficos.xlsx]Graficos con porcentajes'!$A$3:$A$15</c:f>
+              <c:f>'Numero de corridas minimo'!$A$3:$A$18</c:f>
               <c:numCache>
                 <c:formatCode>General</c:formatCode>
-                <c:ptCount val="13"/>
+                <c:ptCount val="16"/>
                 <c:pt idx="0">
+                  <c:v>60</c:v>
+                </c:pt>
+                <c:pt idx="1">
                   <c:v>61</c:v>
                 </c:pt>
-                <c:pt idx="1">
+                <c:pt idx="2">
                   <c:v>62</c:v>
                 </c:pt>
-                <c:pt idx="2">
+                <c:pt idx="3">
                   <c:v>63</c:v>
                 </c:pt>
-                <c:pt idx="3">
+                <c:pt idx="4">
                   <c:v>64</c:v>
                 </c:pt>
-                <c:pt idx="4">
+                <c:pt idx="5">
                   <c:v>65</c:v>
                 </c:pt>
-                <c:pt idx="5">
+                <c:pt idx="6">
                   <c:v>66</c:v>
                 </c:pt>
-                <c:pt idx="6">
+                <c:pt idx="7">
                   <c:v>67</c:v>
                 </c:pt>
-                <c:pt idx="7">
+                <c:pt idx="8">
                   <c:v>68</c:v>
                 </c:pt>
-                <c:pt idx="8">
+                <c:pt idx="9">
                   <c:v>69</c:v>
                 </c:pt>
-                <c:pt idx="9">
+                <c:pt idx="10">
                   <c:v>70</c:v>
                 </c:pt>
-                <c:pt idx="10">
+                <c:pt idx="11">
                   <c:v>71</c:v>
                 </c:pt>
-                <c:pt idx="11">
+                <c:pt idx="12">
                   <c:v>72</c:v>
                 </c:pt>
-                <c:pt idx="12">
+                <c:pt idx="13">
                   <c:v>73</c:v>
+                </c:pt>
+                <c:pt idx="14">
+                  <c:v>74</c:v>
+                </c:pt>
+                <c:pt idx="15">
+                  <c:v>75</c:v>
                 </c:pt>
               </c:numCache>
             </c:numRef>
           </c:cat>
           <c:val>
             <c:numRef>
-              <c:f>'\Users\gyl\Downloads\[Graficos.xlsx]Graficos con porcentajes'!$D$3:$D$15</c:f>
+              <c:f>'Numero de corridas minimo'!$D$3:$D$18</c:f>
               <c:numCache>
                 <c:formatCode>General</c:formatCode>
-                <c:ptCount val="13"/>
+                <c:ptCount val="16"/>
                 <c:pt idx="0">
                   <c:v>0</c:v>
                 </c:pt>
@@ -4224,31 +4066,40 @@
                   <c:v>0</c:v>
                 </c:pt>
                 <c:pt idx="4">
-                  <c:v>2</c:v>
+                  <c:v>0</c:v>
                 </c:pt>
                 <c:pt idx="5">
-                  <c:v>44</c:v>
+                  <c:v>1</c:v>
                 </c:pt>
                 <c:pt idx="6">
-                  <c:v>419</c:v>
+                  <c:v>6</c:v>
                 </c:pt>
                 <c:pt idx="7">
-                  <c:v>1903</c:v>
+                  <c:v>172</c:v>
                 </c:pt>
                 <c:pt idx="8">
-                  <c:v>3494</c:v>
+                  <c:v>1007</c:v>
                 </c:pt>
                 <c:pt idx="9">
-                  <c:v>2912</c:v>
+                  <c:v>2764</c:v>
                 </c:pt>
                 <c:pt idx="10">
-                  <c:v>1006</c:v>
+                  <c:v>3451</c:v>
                 </c:pt>
                 <c:pt idx="11">
-                  <c:v>202</c:v>
+                  <c:v>1990</c:v>
                 </c:pt>
                 <c:pt idx="12">
-                  <c:v>18</c:v>
+                  <c:v>544</c:v>
+                </c:pt>
+                <c:pt idx="13">
+                  <c:v>60</c:v>
+                </c:pt>
+                <c:pt idx="14">
+                  <c:v>4</c:v>
+                </c:pt>
+                <c:pt idx="15">
+                  <c:v>1</c:v>
                 </c:pt>
               </c:numCache>
             </c:numRef>
@@ -4256,7 +4107,7 @@
           <c:smooth val="0"/>
           <c:extLst>
             <c:ext xmlns:c16="http://schemas.microsoft.com/office/drawing/2014/chart" uri="{C3380CC4-5D6E-409C-BE32-E72D297353CC}">
-              <c16:uniqueId val="{00000002-F13C-429F-A7BE-9FE78D27D2E7}"/>
+              <c16:uniqueId val="{00000002-DFDD-4342-84BE-0AD832BD079E}"/>
             </c:ext>
           </c:extLst>
         </c:ser>
@@ -4269,16 +4120,76 @@
           <c:showBubbleSize val="0"/>
         </c:dLbls>
         <c:smooth val="0"/>
-        <c:axId val="543398207"/>
-        <c:axId val="543393215"/>
+        <c:axId val="1801188207"/>
+        <c:axId val="1801189871"/>
       </c:lineChart>
       <c:catAx>
-        <c:axId val="543398207"/>
+        <c:axId val="1801188207"/>
         <c:scaling>
           <c:orientation val="minMax"/>
         </c:scaling>
         <c:delete val="0"/>
         <c:axPos val="b"/>
+        <c:title>
+          <c:tx>
+            <c:rich>
+              <a:bodyPr rot="0" spcFirstLastPara="1" vertOverflow="ellipsis" vert="horz" wrap="square" anchor="ctr" anchorCtr="1"/>
+              <a:lstStyle/>
+              <a:p>
+                <a:pPr>
+                  <a:defRPr sz="900" b="0" i="0" u="none" strike="noStrike" kern="1200" baseline="0">
+                    <a:solidFill>
+                      <a:schemeClr val="tx1">
+                        <a:lumMod val="65000"/>
+                        <a:lumOff val="35000"/>
+                      </a:schemeClr>
+                    </a:solidFill>
+                    <a:latin typeface="+mn-lt"/>
+                    <a:ea typeface="+mn-ea"/>
+                    <a:cs typeface="+mn-cs"/>
+                  </a:defRPr>
+                </a:pPr>
+                <a:r>
+                  <a:rPr lang="es-AR"/>
+                  <a:t>Cantidad</a:t>
+                </a:r>
+                <a:r>
+                  <a:rPr lang="es-AR" baseline="0"/>
+                  <a:t> de colores</a:t>
+                </a:r>
+                <a:endParaRPr lang="es-AR"/>
+              </a:p>
+            </c:rich>
+          </c:tx>
+          <c:overlay val="0"/>
+          <c:spPr>
+            <a:noFill/>
+            <a:ln>
+              <a:noFill/>
+            </a:ln>
+            <a:effectLst/>
+          </c:spPr>
+          <c:txPr>
+            <a:bodyPr rot="0" spcFirstLastPara="1" vertOverflow="ellipsis" vert="horz" wrap="square" anchor="ctr" anchorCtr="1"/>
+            <a:lstStyle/>
+            <a:p>
+              <a:pPr>
+                <a:defRPr sz="900" b="0" i="0" u="none" strike="noStrike" kern="1200" baseline="0">
+                  <a:solidFill>
+                    <a:schemeClr val="tx1">
+                      <a:lumMod val="65000"/>
+                      <a:lumOff val="35000"/>
+                    </a:schemeClr>
+                  </a:solidFill>
+                  <a:latin typeface="+mn-lt"/>
+                  <a:ea typeface="+mn-ea"/>
+                  <a:cs typeface="+mn-cs"/>
+                </a:defRPr>
+              </a:pPr>
+              <a:endParaRPr lang="es-AR"/>
+            </a:p>
+          </c:txPr>
+        </c:title>
         <c:numFmt formatCode="General" sourceLinked="1"/>
         <c:majorTickMark val="none"/>
         <c:minorTickMark val="none"/>
@@ -4313,10 +4224,10 @@
                 <a:cs typeface="+mn-cs"/>
               </a:defRPr>
             </a:pPr>
-            <a:endParaRPr lang="en-US"/>
+            <a:endParaRPr lang="es-AR"/>
           </a:p>
         </c:txPr>
-        <c:crossAx val="543393215"/>
+        <c:crossAx val="1801189871"/>
         <c:crosses val="autoZero"/>
         <c:auto val="1"/>
         <c:lblAlgn val="ctr"/>
@@ -4324,7 +4235,7 @@
         <c:noMultiLvlLbl val="0"/>
       </c:catAx>
       <c:valAx>
-        <c:axId val="543393215"/>
+        <c:axId val="1801189871"/>
         <c:scaling>
           <c:orientation val="minMax"/>
         </c:scaling>
@@ -4344,6 +4255,61 @@
             <a:effectLst/>
           </c:spPr>
         </c:majorGridlines>
+        <c:title>
+          <c:tx>
+            <c:rich>
+              <a:bodyPr rot="-5400000" spcFirstLastPara="1" vertOverflow="ellipsis" vert="horz" wrap="square" anchor="ctr" anchorCtr="1"/>
+              <a:lstStyle/>
+              <a:p>
+                <a:pPr>
+                  <a:defRPr sz="900" b="0" i="0" u="none" strike="noStrike" kern="1200" baseline="0">
+                    <a:solidFill>
+                      <a:schemeClr val="tx1">
+                        <a:lumMod val="65000"/>
+                        <a:lumOff val="35000"/>
+                      </a:schemeClr>
+                    </a:solidFill>
+                    <a:latin typeface="+mn-lt"/>
+                    <a:ea typeface="+mn-ea"/>
+                    <a:cs typeface="+mn-cs"/>
+                  </a:defRPr>
+                </a:pPr>
+                <a:r>
+                  <a:rPr lang="es-AR"/>
+                  <a:t>Frecuencia</a:t>
+                </a:r>
+              </a:p>
+            </c:rich>
+          </c:tx>
+          <c:overlay val="0"/>
+          <c:spPr>
+            <a:noFill/>
+            <a:ln>
+              <a:noFill/>
+            </a:ln>
+            <a:effectLst/>
+          </c:spPr>
+          <c:txPr>
+            <a:bodyPr rot="-5400000" spcFirstLastPara="1" vertOverflow="ellipsis" vert="horz" wrap="square" anchor="ctr" anchorCtr="1"/>
+            <a:lstStyle/>
+            <a:p>
+              <a:pPr>
+                <a:defRPr sz="900" b="0" i="0" u="none" strike="noStrike" kern="1200" baseline="0">
+                  <a:solidFill>
+                    <a:schemeClr val="tx1">
+                      <a:lumMod val="65000"/>
+                      <a:lumOff val="35000"/>
+                    </a:schemeClr>
+                  </a:solidFill>
+                  <a:latin typeface="+mn-lt"/>
+                  <a:ea typeface="+mn-ea"/>
+                  <a:cs typeface="+mn-cs"/>
+                </a:defRPr>
+              </a:pPr>
+              <a:endParaRPr lang="es-AR"/>
+            </a:p>
+          </c:txPr>
+        </c:title>
         <c:numFmt formatCode="General" sourceLinked="1"/>
         <c:majorTickMark val="none"/>
         <c:minorTickMark val="none"/>
@@ -4372,10 +4338,10 @@
                 <a:cs typeface="+mn-cs"/>
               </a:defRPr>
             </a:pPr>
-            <a:endParaRPr lang="en-US"/>
+            <a:endParaRPr lang="es-AR"/>
           </a:p>
         </c:txPr>
-        <c:crossAx val="543398207"/>
+        <c:crossAx val="1801188207"/>
         <c:crosses val="autoZero"/>
         <c:crossBetween val="between"/>
       </c:valAx>
@@ -4414,7 +4380,7 @@
               <a:cs typeface="+mn-cs"/>
             </a:defRPr>
           </a:pPr>
-          <a:endParaRPr lang="en-US"/>
+          <a:endParaRPr lang="es-AR"/>
         </a:p>
       </c:txPr>
     </c:legend>
@@ -4444,7 +4410,7 @@
       <a:pPr>
         <a:defRPr/>
       </a:pPr>
-      <a:endParaRPr lang="en-US"/>
+      <a:endParaRPr lang="es-AR"/>
     </a:p>
   </c:txPr>
   <c:externalData r:id="rId3">
@@ -4456,7 +4422,7 @@
 <file path=word/charts/chart2.xml><?xml version="1.0" encoding="utf-8"?>
 <c:chartSpace xmlns:c="http://schemas.openxmlformats.org/drawingml/2006/chart" xmlns:a="http://schemas.openxmlformats.org/drawingml/2006/main" xmlns:r="http://schemas.openxmlformats.org/officeDocument/2006/relationships" xmlns:c16r2="http://schemas.microsoft.com/office/drawing/2015/06/chart">
   <c:date1904 val="0"/>
-  <c:lang val="en-US"/>
+  <c:lang val="es-ES"/>
   <c:roundedCorners val="0"/>
   <mc:AlternateContent xmlns:mc="http://schemas.openxmlformats.org/markup-compatibility/2006">
     <mc:Choice xmlns:c14="http://schemas.microsoft.com/office/drawing/2007/8/2/chart" Requires="c14">
@@ -4518,7 +4484,7 @@
               <a:cs typeface="+mn-cs"/>
             </a:defRPr>
           </a:pPr>
-          <a:endParaRPr lang="en-US"/>
+          <a:endParaRPr lang="es-AR"/>
         </a:p>
       </c:txPr>
     </c:title>
@@ -4695,7 +4661,7 @@
           <c:smooth val="0"/>
           <c:extLst>
             <c:ext xmlns:c16="http://schemas.microsoft.com/office/drawing/2014/chart" uri="{C3380CC4-5D6E-409C-BE32-E72D297353CC}">
-              <c16:uniqueId val="{00000000-6C44-4588-9B44-77D2BEE42575}"/>
+              <c16:uniqueId val="{00000000-0175-4727-9574-D00961CFA811}"/>
             </c:ext>
           </c:extLst>
         </c:ser>
@@ -4860,7 +4826,7 @@
           <c:smooth val="0"/>
           <c:extLst>
             <c:ext xmlns:c16="http://schemas.microsoft.com/office/drawing/2014/chart" uri="{C3380CC4-5D6E-409C-BE32-E72D297353CC}">
-              <c16:uniqueId val="{00000001-6C44-4588-9B44-77D2BEE42575}"/>
+              <c16:uniqueId val="{00000001-0175-4727-9574-D00961CFA811}"/>
             </c:ext>
           </c:extLst>
         </c:ser>
@@ -5031,7 +4997,7 @@
           <c:smooth val="0"/>
           <c:extLst>
             <c:ext xmlns:c16="http://schemas.microsoft.com/office/drawing/2014/chart" uri="{C3380CC4-5D6E-409C-BE32-E72D297353CC}">
-              <c16:uniqueId val="{00000002-6C44-4588-9B44-77D2BEE42575}"/>
+              <c16:uniqueId val="{00000002-0175-4727-9574-D00961CFA811}"/>
             </c:ext>
           </c:extLst>
         </c:ser>
@@ -5054,6 +5020,66 @@
         </c:scaling>
         <c:delete val="0"/>
         <c:axPos val="b"/>
+        <c:title>
+          <c:tx>
+            <c:rich>
+              <a:bodyPr rot="0" spcFirstLastPara="1" vertOverflow="ellipsis" vert="horz" wrap="square" anchor="ctr" anchorCtr="1"/>
+              <a:lstStyle/>
+              <a:p>
+                <a:pPr>
+                  <a:defRPr sz="900" b="0" i="0" u="none" strike="noStrike" kern="1200" baseline="0">
+                    <a:solidFill>
+                      <a:schemeClr val="tx1">
+                        <a:lumMod val="65000"/>
+                        <a:lumOff val="35000"/>
+                      </a:schemeClr>
+                    </a:solidFill>
+                    <a:latin typeface="+mn-lt"/>
+                    <a:ea typeface="+mn-ea"/>
+                    <a:cs typeface="+mn-cs"/>
+                  </a:defRPr>
+                </a:pPr>
+                <a:r>
+                  <a:rPr lang="es-AR"/>
+                  <a:t>Cantidad</a:t>
+                </a:r>
+                <a:r>
+                  <a:rPr lang="es-AR" baseline="0"/>
+                  <a:t> de colores</a:t>
+                </a:r>
+                <a:endParaRPr lang="es-AR"/>
+              </a:p>
+            </c:rich>
+          </c:tx>
+          <c:overlay val="0"/>
+          <c:spPr>
+            <a:noFill/>
+            <a:ln>
+              <a:noFill/>
+            </a:ln>
+            <a:effectLst/>
+          </c:spPr>
+          <c:txPr>
+            <a:bodyPr rot="0" spcFirstLastPara="1" vertOverflow="ellipsis" vert="horz" wrap="square" anchor="ctr" anchorCtr="1"/>
+            <a:lstStyle/>
+            <a:p>
+              <a:pPr>
+                <a:defRPr sz="900" b="0" i="0" u="none" strike="noStrike" kern="1200" baseline="0">
+                  <a:solidFill>
+                    <a:schemeClr val="tx1">
+                      <a:lumMod val="65000"/>
+                      <a:lumOff val="35000"/>
+                    </a:schemeClr>
+                  </a:solidFill>
+                  <a:latin typeface="+mn-lt"/>
+                  <a:ea typeface="+mn-ea"/>
+                  <a:cs typeface="+mn-cs"/>
+                </a:defRPr>
+              </a:pPr>
+              <a:endParaRPr lang="es-AR"/>
+            </a:p>
+          </c:txPr>
+        </c:title>
         <c:numFmt formatCode="General" sourceLinked="1"/>
         <c:majorTickMark val="none"/>
         <c:minorTickMark val="none"/>
@@ -5088,7 +5114,7 @@
                 <a:cs typeface="+mn-cs"/>
               </a:defRPr>
             </a:pPr>
-            <a:endParaRPr lang="en-US"/>
+            <a:endParaRPr lang="es-AR"/>
           </a:p>
         </c:txPr>
         <c:crossAx val="432816552"/>
@@ -5119,6 +5145,61 @@
             <a:effectLst/>
           </c:spPr>
         </c:majorGridlines>
+        <c:title>
+          <c:tx>
+            <c:rich>
+              <a:bodyPr rot="-5400000" spcFirstLastPara="1" vertOverflow="ellipsis" vert="horz" wrap="square" anchor="ctr" anchorCtr="1"/>
+              <a:lstStyle/>
+              <a:p>
+                <a:pPr>
+                  <a:defRPr sz="900" b="0" i="0" u="none" strike="noStrike" kern="1200" baseline="0">
+                    <a:solidFill>
+                      <a:schemeClr val="tx1">
+                        <a:lumMod val="65000"/>
+                        <a:lumOff val="35000"/>
+                      </a:schemeClr>
+                    </a:solidFill>
+                    <a:latin typeface="+mn-lt"/>
+                    <a:ea typeface="+mn-ea"/>
+                    <a:cs typeface="+mn-cs"/>
+                  </a:defRPr>
+                </a:pPr>
+                <a:r>
+                  <a:rPr lang="es-AR"/>
+                  <a:t>Frecuencia</a:t>
+                </a:r>
+              </a:p>
+            </c:rich>
+          </c:tx>
+          <c:overlay val="0"/>
+          <c:spPr>
+            <a:noFill/>
+            <a:ln>
+              <a:noFill/>
+            </a:ln>
+            <a:effectLst/>
+          </c:spPr>
+          <c:txPr>
+            <a:bodyPr rot="-5400000" spcFirstLastPara="1" vertOverflow="ellipsis" vert="horz" wrap="square" anchor="ctr" anchorCtr="1"/>
+            <a:lstStyle/>
+            <a:p>
+              <a:pPr>
+                <a:defRPr sz="900" b="0" i="0" u="none" strike="noStrike" kern="1200" baseline="0">
+                  <a:solidFill>
+                    <a:schemeClr val="tx1">
+                      <a:lumMod val="65000"/>
+                      <a:lumOff val="35000"/>
+                    </a:schemeClr>
+                  </a:solidFill>
+                  <a:latin typeface="+mn-lt"/>
+                  <a:ea typeface="+mn-ea"/>
+                  <a:cs typeface="+mn-cs"/>
+                </a:defRPr>
+              </a:pPr>
+              <a:endParaRPr lang="es-AR"/>
+            </a:p>
+          </c:txPr>
+        </c:title>
         <c:numFmt formatCode="General" sourceLinked="1"/>
         <c:majorTickMark val="none"/>
         <c:minorTickMark val="none"/>
@@ -5147,7 +5228,7 @@
                 <a:cs typeface="+mn-cs"/>
               </a:defRPr>
             </a:pPr>
-            <a:endParaRPr lang="en-US"/>
+            <a:endParaRPr lang="es-AR"/>
           </a:p>
         </c:txPr>
         <c:crossAx val="432816224"/>
@@ -5189,7 +5270,7 @@
               <a:cs typeface="+mn-cs"/>
             </a:defRPr>
           </a:pPr>
-          <a:endParaRPr lang="en-US"/>
+          <a:endParaRPr lang="es-AR"/>
         </a:p>
       </c:txPr>
     </c:legend>
@@ -5219,7 +5300,7 @@
       <a:pPr>
         <a:defRPr/>
       </a:pPr>
-      <a:endParaRPr lang="en-US"/>
+      <a:endParaRPr lang="es-AR"/>
     </a:p>
   </c:txPr>
   <c:externalData r:id="rId3">
@@ -5231,7 +5312,7 @@
 <file path=word/charts/chart3.xml><?xml version="1.0" encoding="utf-8"?>
 <c:chartSpace xmlns:c="http://schemas.openxmlformats.org/drawingml/2006/chart" xmlns:a="http://schemas.openxmlformats.org/drawingml/2006/main" xmlns:r="http://schemas.openxmlformats.org/officeDocument/2006/relationships" xmlns:c16r2="http://schemas.microsoft.com/office/drawing/2015/06/chart">
   <c:date1904 val="0"/>
-  <c:lang val="en-US"/>
+  <c:lang val="es-ES"/>
   <c:roundedCorners val="0"/>
   <mc:AlternateContent xmlns:mc="http://schemas.openxmlformats.org/markup-compatibility/2006">
     <mc:Choice xmlns:c14="http://schemas.microsoft.com/office/drawing/2007/8/2/chart" Requires="c14">
@@ -5293,7 +5374,7 @@
               <a:cs typeface="+mn-cs"/>
             </a:defRPr>
           </a:pPr>
-          <a:endParaRPr lang="en-US"/>
+          <a:endParaRPr lang="es-AR"/>
         </a:p>
       </c:txPr>
     </c:title>
@@ -5578,7 +5659,7 @@
           <c:smooth val="0"/>
           <c:extLst>
             <c:ext xmlns:c16="http://schemas.microsoft.com/office/drawing/2014/chart" uri="{C3380CC4-5D6E-409C-BE32-E72D297353CC}">
-              <c16:uniqueId val="{00000000-1A3F-4794-BA07-02E7D6280C8A}"/>
+              <c16:uniqueId val="{00000000-3B36-4881-A07F-44B8BF7F3CAC}"/>
             </c:ext>
           </c:extLst>
         </c:ser>
@@ -5857,7 +5938,7 @@
           <c:smooth val="0"/>
           <c:extLst>
             <c:ext xmlns:c16="http://schemas.microsoft.com/office/drawing/2014/chart" uri="{C3380CC4-5D6E-409C-BE32-E72D297353CC}">
-              <c16:uniqueId val="{00000001-1A3F-4794-BA07-02E7D6280C8A}"/>
+              <c16:uniqueId val="{00000001-3B36-4881-A07F-44B8BF7F3CAC}"/>
             </c:ext>
           </c:extLst>
         </c:ser>
@@ -6136,7 +6217,7 @@
           <c:smooth val="0"/>
           <c:extLst>
             <c:ext xmlns:c16="http://schemas.microsoft.com/office/drawing/2014/chart" uri="{C3380CC4-5D6E-409C-BE32-E72D297353CC}">
-              <c16:uniqueId val="{00000002-1A3F-4794-BA07-02E7D6280C8A}"/>
+              <c16:uniqueId val="{00000002-3B36-4881-A07F-44B8BF7F3CAC}"/>
             </c:ext>
           </c:extLst>
         </c:ser>
@@ -6159,6 +6240,65 @@
         </c:scaling>
         <c:delete val="0"/>
         <c:axPos val="b"/>
+        <c:title>
+          <c:tx>
+            <c:rich>
+              <a:bodyPr rot="0" spcFirstLastPara="1" vertOverflow="ellipsis" vert="horz" wrap="square" anchor="ctr" anchorCtr="1"/>
+              <a:lstStyle/>
+              <a:p>
+                <a:pPr>
+                  <a:defRPr sz="900" b="0" i="0" u="none" strike="noStrike" kern="1200" baseline="0">
+                    <a:solidFill>
+                      <a:schemeClr val="tx1">
+                        <a:lumMod val="65000"/>
+                        <a:lumOff val="35000"/>
+                      </a:schemeClr>
+                    </a:solidFill>
+                    <a:latin typeface="+mn-lt"/>
+                    <a:ea typeface="+mn-ea"/>
+                    <a:cs typeface="+mn-cs"/>
+                  </a:defRPr>
+                </a:pPr>
+                <a:r>
+                  <a:rPr lang="es-AR"/>
+                  <a:t>Cantidad</a:t>
+                </a:r>
+                <a:r>
+                  <a:rPr lang="es-AR" baseline="0"/>
+                  <a:t> de colores</a:t>
+                </a:r>
+              </a:p>
+            </c:rich>
+          </c:tx>
+          <c:overlay val="0"/>
+          <c:spPr>
+            <a:noFill/>
+            <a:ln>
+              <a:noFill/>
+            </a:ln>
+            <a:effectLst/>
+          </c:spPr>
+          <c:txPr>
+            <a:bodyPr rot="0" spcFirstLastPara="1" vertOverflow="ellipsis" vert="horz" wrap="square" anchor="ctr" anchorCtr="1"/>
+            <a:lstStyle/>
+            <a:p>
+              <a:pPr>
+                <a:defRPr sz="900" b="0" i="0" u="none" strike="noStrike" kern="1200" baseline="0">
+                  <a:solidFill>
+                    <a:schemeClr val="tx1">
+                      <a:lumMod val="65000"/>
+                      <a:lumOff val="35000"/>
+                    </a:schemeClr>
+                  </a:solidFill>
+                  <a:latin typeface="+mn-lt"/>
+                  <a:ea typeface="+mn-ea"/>
+                  <a:cs typeface="+mn-cs"/>
+                </a:defRPr>
+              </a:pPr>
+              <a:endParaRPr lang="es-AR"/>
+            </a:p>
+          </c:txPr>
+        </c:title>
         <c:numFmt formatCode="General" sourceLinked="1"/>
         <c:majorTickMark val="none"/>
         <c:minorTickMark val="none"/>
@@ -6193,7 +6333,7 @@
                 <a:cs typeface="+mn-cs"/>
               </a:defRPr>
             </a:pPr>
-            <a:endParaRPr lang="en-US"/>
+            <a:endParaRPr lang="es-AR"/>
           </a:p>
         </c:txPr>
         <c:crossAx val="553796927"/>
@@ -6224,6 +6364,61 @@
             <a:effectLst/>
           </c:spPr>
         </c:majorGridlines>
+        <c:title>
+          <c:tx>
+            <c:rich>
+              <a:bodyPr rot="-5400000" spcFirstLastPara="1" vertOverflow="ellipsis" vert="horz" wrap="square" anchor="ctr" anchorCtr="1"/>
+              <a:lstStyle/>
+              <a:p>
+                <a:pPr>
+                  <a:defRPr sz="900" b="0" i="0" u="none" strike="noStrike" kern="1200" baseline="0">
+                    <a:solidFill>
+                      <a:schemeClr val="tx1">
+                        <a:lumMod val="65000"/>
+                        <a:lumOff val="35000"/>
+                      </a:schemeClr>
+                    </a:solidFill>
+                    <a:latin typeface="+mn-lt"/>
+                    <a:ea typeface="+mn-ea"/>
+                    <a:cs typeface="+mn-cs"/>
+                  </a:defRPr>
+                </a:pPr>
+                <a:r>
+                  <a:rPr lang="es-AR"/>
+                  <a:t>Freciencia</a:t>
+                </a:r>
+              </a:p>
+            </c:rich>
+          </c:tx>
+          <c:overlay val="0"/>
+          <c:spPr>
+            <a:noFill/>
+            <a:ln>
+              <a:noFill/>
+            </a:ln>
+            <a:effectLst/>
+          </c:spPr>
+          <c:txPr>
+            <a:bodyPr rot="-5400000" spcFirstLastPara="1" vertOverflow="ellipsis" vert="horz" wrap="square" anchor="ctr" anchorCtr="1"/>
+            <a:lstStyle/>
+            <a:p>
+              <a:pPr>
+                <a:defRPr sz="900" b="0" i="0" u="none" strike="noStrike" kern="1200" baseline="0">
+                  <a:solidFill>
+                    <a:schemeClr val="tx1">
+                      <a:lumMod val="65000"/>
+                      <a:lumOff val="35000"/>
+                    </a:schemeClr>
+                  </a:solidFill>
+                  <a:latin typeface="+mn-lt"/>
+                  <a:ea typeface="+mn-ea"/>
+                  <a:cs typeface="+mn-cs"/>
+                </a:defRPr>
+              </a:pPr>
+              <a:endParaRPr lang="es-AR"/>
+            </a:p>
+          </c:txPr>
+        </c:title>
         <c:numFmt formatCode="General" sourceLinked="1"/>
         <c:majorTickMark val="none"/>
         <c:minorTickMark val="none"/>
@@ -6252,7 +6447,7 @@
                 <a:cs typeface="+mn-cs"/>
               </a:defRPr>
             </a:pPr>
-            <a:endParaRPr lang="en-US"/>
+            <a:endParaRPr lang="es-AR"/>
           </a:p>
         </c:txPr>
         <c:crossAx val="553795679"/>
@@ -6261,7 +6456,7 @@
       </c:valAx>
       <c:spPr>
         <a:noFill/>
-        <a:ln>
+        <a:ln w="25400">
           <a:noFill/>
         </a:ln>
         <a:effectLst/>
@@ -6294,7 +6489,7 @@
               <a:cs typeface="+mn-cs"/>
             </a:defRPr>
           </a:pPr>
-          <a:endParaRPr lang="en-US"/>
+          <a:endParaRPr lang="es-AR"/>
         </a:p>
       </c:txPr>
     </c:legend>
@@ -6324,7 +6519,7 @@
       <a:pPr>
         <a:defRPr/>
       </a:pPr>
-      <a:endParaRPr lang="en-US"/>
+      <a:endParaRPr lang="es-AR"/>
     </a:p>
   </c:txPr>
   <c:externalData r:id="rId3">
@@ -6336,7 +6531,7 @@
 <file path=word/charts/chart4.xml><?xml version="1.0" encoding="utf-8"?>
 <c:chartSpace xmlns:c="http://schemas.openxmlformats.org/drawingml/2006/chart" xmlns:a="http://schemas.openxmlformats.org/drawingml/2006/main" xmlns:r="http://schemas.openxmlformats.org/officeDocument/2006/relationships" xmlns:c16r2="http://schemas.microsoft.com/office/drawing/2015/06/chart">
   <c:date1904 val="0"/>
-  <c:lang val="en-US"/>
+  <c:lang val="es-ES"/>
   <c:roundedCorners val="0"/>
   <mc:AlternateContent xmlns:mc="http://schemas.openxmlformats.org/markup-compatibility/2006">
     <mc:Choice xmlns:c14="http://schemas.microsoft.com/office/drawing/2007/8/2/chart" Requires="c14">
@@ -6398,7 +6593,7 @@
               <a:cs typeface="+mn-cs"/>
             </a:defRPr>
           </a:pPr>
-          <a:endParaRPr lang="en-US"/>
+          <a:endParaRPr lang="es-AR"/>
         </a:p>
       </c:txPr>
     </c:title>
@@ -6619,7 +6814,7 @@
                   <a:cs typeface="+mn-cs"/>
                 </a:defRPr>
               </a:pPr>
-              <a:endParaRPr lang="en-US"/>
+              <a:endParaRPr lang="es-AR"/>
             </a:p>
           </c:txPr>
         </c:title>
@@ -6657,7 +6852,7 @@
                 <a:cs typeface="+mn-cs"/>
               </a:defRPr>
             </a:pPr>
-            <a:endParaRPr lang="en-US"/>
+            <a:endParaRPr lang="es-AR"/>
           </a:p>
         </c:txPr>
         <c:crossAx val="417874959"/>
@@ -6739,7 +6934,7 @@
                   <a:cs typeface="+mn-cs"/>
                 </a:defRPr>
               </a:pPr>
-              <a:endParaRPr lang="en-US"/>
+              <a:endParaRPr lang="es-AR"/>
             </a:p>
           </c:txPr>
         </c:title>
@@ -6771,7 +6966,7 @@
                 <a:cs typeface="+mn-cs"/>
               </a:defRPr>
             </a:pPr>
-            <a:endParaRPr lang="en-US"/>
+            <a:endParaRPr lang="es-AR"/>
           </a:p>
         </c:txPr>
         <c:crossAx val="422714335"/>
@@ -6812,7 +7007,7 @@
       <a:pPr>
         <a:defRPr/>
       </a:pPr>
-      <a:endParaRPr lang="en-US"/>
+      <a:endParaRPr lang="es-AR"/>
     </a:p>
   </c:txPr>
   <c:externalData r:id="rId3">
@@ -6824,7 +7019,7 @@
 <file path=word/charts/chart5.xml><?xml version="1.0" encoding="utf-8"?>
 <c:chartSpace xmlns:c="http://schemas.openxmlformats.org/drawingml/2006/chart" xmlns:a="http://schemas.openxmlformats.org/drawingml/2006/main" xmlns:r="http://schemas.openxmlformats.org/officeDocument/2006/relationships" xmlns:c16r2="http://schemas.microsoft.com/office/drawing/2015/06/chart">
   <c:date1904 val="0"/>
-  <c:lang val="en-US"/>
+  <c:lang val="es-ES"/>
   <c:roundedCorners val="0"/>
   <mc:AlternateContent xmlns:mc="http://schemas.openxmlformats.org/markup-compatibility/2006">
     <mc:Choice xmlns:c14="http://schemas.microsoft.com/office/drawing/2007/8/2/chart" Requires="c14">
@@ -6886,7 +7081,7 @@
               <a:cs typeface="+mn-cs"/>
             </a:defRPr>
           </a:pPr>
-          <a:endParaRPr lang="en-US"/>
+          <a:endParaRPr lang="es-AR"/>
         </a:p>
       </c:txPr>
     </c:title>
@@ -7101,7 +7296,7 @@
                   <a:cs typeface="+mn-cs"/>
                 </a:defRPr>
               </a:pPr>
-              <a:endParaRPr lang="en-US"/>
+              <a:endParaRPr lang="es-AR"/>
             </a:p>
           </c:txPr>
         </c:title>
@@ -7139,7 +7334,7 @@
                 <a:cs typeface="+mn-cs"/>
               </a:defRPr>
             </a:pPr>
-            <a:endParaRPr lang="en-US"/>
+            <a:endParaRPr lang="es-AR"/>
           </a:p>
         </c:txPr>
         <c:crossAx val="177816991"/>
@@ -7221,7 +7416,7 @@
                   <a:cs typeface="+mn-cs"/>
                 </a:defRPr>
               </a:pPr>
-              <a:endParaRPr lang="en-US"/>
+              <a:endParaRPr lang="es-AR"/>
             </a:p>
           </c:txPr>
         </c:title>
@@ -7253,7 +7448,7 @@
                 <a:cs typeface="+mn-cs"/>
               </a:defRPr>
             </a:pPr>
-            <a:endParaRPr lang="en-US"/>
+            <a:endParaRPr lang="es-AR"/>
           </a:p>
         </c:txPr>
         <c:crossAx val="181674559"/>
@@ -7294,7 +7489,7 @@
       <a:pPr>
         <a:defRPr/>
       </a:pPr>
-      <a:endParaRPr lang="en-US"/>
+      <a:endParaRPr lang="es-AR"/>
     </a:p>
   </c:txPr>
   <c:externalData r:id="rId3">

</xml_diff>